<commit_message>
organizing review responses - rev 2
</commit_message>
<xml_diff>
--- a/SPRINGER_JOURNAL/coverletter_JOURNAL.docx
+++ b/SPRINGER_JOURNAL/coverletter_JOURNAL.docx
@@ -690,8 +690,8 @@
       </w:tblPr>
       <w:tblGrid>
         <w:gridCol w:w="361"/>
-        <w:gridCol w:w="4748"/>
-        <w:gridCol w:w="3930"/>
+        <w:gridCol w:w="3828"/>
+        <w:gridCol w:w="5726"/>
       </w:tblGrid>
       <w:tr>
         <w:trPr>
@@ -1941,7 +1941,6 @@
                 <w:lang w:val="en-US"/>
               </w:rPr>
             </w:pPr>
-            <w:bookmarkStart w:id="0" w:name="_GoBack"/>
             <w:r>
               <w:rPr>
                 <w:rFonts w:ascii="Apple Symbols" w:hAnsi="Apple Symbols" w:cs="Apple Symbols"/>
@@ -2064,7 +2063,6 @@
           </w:p>
         </w:tc>
       </w:tr>
-      <w:bookmarkEnd w:id="0"/>
       <w:tr>
         <w:tc>
           <w:tcPr>
@@ -2322,7 +2320,7 @@
                 <w:szCs w:val="22"/>
                 <w:lang w:val="en-US"/>
               </w:rPr>
-              <w:t>1</w:t>
+              <w:t>2</w:t>
             </w:r>
           </w:p>
         </w:tc>
@@ -2342,6 +2340,26 @@
                 <w:lang w:val="en-US"/>
               </w:rPr>
             </w:pPr>
+            <w:r>
+              <w:rPr>
+                <w:rFonts w:ascii="Arial" w:eastAsia="Times New Roman" w:hAnsi="Arial" w:cs="Arial"/>
+                <w:color w:val="222222"/>
+                <w:sz w:val="19"/>
+                <w:szCs w:val="19"/>
+                <w:highlight w:val="yellow"/>
+                <w:shd w:val="clear" w:color="auto" w:fill="FFFFFF"/>
+              </w:rPr>
+              <w:t>While not an actual contribution (since the details of how it works and an actual evaluation of it is not reported), the ExceptionMiner tool that automatically parses and extracts stack traces from bug reports seems like it would be useful in many other contexts as well.  I hope that the authors make this available to others.</w:t>
+            </w:r>
+            <w:r>
+              <w:rPr>
+                <w:rFonts w:ascii="Arial" w:eastAsia="Times New Roman" w:hAnsi="Arial" w:cs="Arial"/>
+                <w:color w:val="222222"/>
+                <w:sz w:val="19"/>
+                <w:szCs w:val="19"/>
+              </w:rPr>
+              <w:br/>
+            </w:r>
           </w:p>
         </w:tc>
         <w:tc>
@@ -2360,6 +2378,15 @@
                 <w:lang w:val="en-US"/>
               </w:rPr>
             </w:pPr>
+            <w:r>
+              <w:rPr>
+                <w:rFonts w:ascii="Apple Symbols" w:hAnsi="Apple Symbols" w:cs="Apple Symbols"/>
+                <w:sz w:val="22"/>
+                <w:szCs w:val="22"/>
+                <w:lang w:val="en-US"/>
+              </w:rPr>
+              <w:t>The code of the ExceptionMiner was made available in the website:</w:t>
+            </w:r>
           </w:p>
         </w:tc>
       </w:tr>
@@ -2387,7 +2414,7 @@
                 <w:szCs w:val="22"/>
                 <w:lang w:val="en-US"/>
               </w:rPr>
-              <w:t>1</w:t>
+              <w:t>2</w:t>
             </w:r>
           </w:p>
         </w:tc>
@@ -2407,12 +2434,101 @@
                 <w:lang w:val="en-US"/>
               </w:rPr>
             </w:pPr>
+            <w:r>
+              <w:rPr>
+                <w:rFonts w:ascii="Arial" w:eastAsia="Times New Roman" w:hAnsi="Arial" w:cs="Arial"/>
+                <w:color w:val="222222"/>
+                <w:sz w:val="19"/>
+                <w:szCs w:val="19"/>
+                <w:highlight w:val="yellow"/>
+                <w:shd w:val="clear" w:color="auto" w:fill="FFFFFF"/>
+              </w:rPr>
+              <w:t>The authors state that their tool automatically filters out directories that contain the source code of libraries.  While I commend the authors for doing this and I think it improves the validity of the findings, how exactly is this done?  Do they have their own tool or somebody else's.  Is there a citation that should be here?</w:t>
+            </w:r>
+            <w:r>
+              <w:rPr>
+                <w:rFonts w:ascii="Arial" w:eastAsia="Times New Roman" w:hAnsi="Arial" w:cs="Arial"/>
+                <w:color w:val="222222"/>
+                <w:sz w:val="19"/>
+                <w:szCs w:val="19"/>
+              </w:rPr>
+              <w:br/>
+            </w:r>
           </w:p>
         </w:tc>
         <w:tc>
           <w:tcPr>
             <w:tcW w:w="3930" w:type="dxa"/>
           </w:tcPr>
+          <w:p>
+            <w:pPr>
+              <w:pStyle w:val="NormalWeb"/>
+              <w:spacing w:before="0" w:beforeAutospacing="0" w:after="0" w:afterAutospacing="0"/>
+            </w:pPr>
+            <w:r>
+              <w:rPr>
+                <w:rFonts w:ascii="Apple Symbols" w:hAnsi="Apple Symbols" w:cs="Apple Symbols"/>
+                <w:sz w:val="22"/>
+                <w:szCs w:val="22"/>
+                <w:lang w:val="en-US"/>
+              </w:rPr>
+              <w:t xml:space="preserve">We added a foot note to explain how the filtering was performed: </w:t>
+            </w:r>
+            <w:r>
+              <w:t>\footnote{The filtering was performed in two steps:</w:t>
+            </w:r>
+          </w:p>
+          <w:p>
+            <w:pPr>
+              <w:rPr>
+                <w:rFonts w:ascii="Times" w:hAnsi="Times" w:cs="Times New Roman"/>
+                <w:sz w:val="20"/>
+                <w:szCs w:val="20"/>
+              </w:rPr>
+            </w:pPr>
+            <w:r>
+              <w:rPr>
+                <w:rFonts w:ascii="Times" w:hAnsi="Times" w:cs="Times New Roman"/>
+                <w:sz w:val="20"/>
+                <w:szCs w:val="20"/>
+              </w:rPr>
+              <w:t>firstly, we analyzed the bytecode of the JVM and identified all runtime exceptions defined by it (e.g.,</w:t>
+            </w:r>
+          </w:p>
+          <w:p>
+            <w:pPr>
+              <w:rPr>
+                <w:rFonts w:ascii="Times" w:hAnsi="Times" w:cs="Times New Roman"/>
+                <w:sz w:val="20"/>
+                <w:szCs w:val="20"/>
+              </w:rPr>
+            </w:pPr>
+            <w:r>
+              <w:rPr>
+                <w:rFonts w:ascii="Times" w:hAnsi="Times" w:cs="Times New Roman"/>
+                <w:sz w:val="20"/>
+                <w:szCs w:val="20"/>
+              </w:rPr>
+              <w:t>java.lang.NullPointerExceptoin,java.lang.ArrayIndexOutOfBounds), then</w:t>
+            </w:r>
+          </w:p>
+          <w:p>
+            <w:pPr>
+              <w:rPr>
+                <w:rFonts w:ascii="Times" w:hAnsi="Times" w:cs="Times New Roman"/>
+                <w:sz w:val="20"/>
+                <w:szCs w:val="20"/>
+              </w:rPr>
+            </w:pPr>
+            <w:r>
+              <w:rPr>
+                <w:rFonts w:ascii="Times" w:hAnsi="Times" w:cs="Times New Roman"/>
+                <w:sz w:val="20"/>
+                <w:szCs w:val="20"/>
+              </w:rPr>
+              <w:t>if the libraries/framework method was signaling one of such exceptions it was filtered out from the analysis}.</w:t>
+            </w:r>
+          </w:p>
           <w:p>
             <w:pPr>
               <w:tabs>
@@ -2452,7 +2568,7 @@
                 <w:szCs w:val="22"/>
                 <w:lang w:val="en-US"/>
               </w:rPr>
-              <w:t>1</w:t>
+              <w:t>2</w:t>
             </w:r>
           </w:p>
         </w:tc>
@@ -2466,12 +2582,75 @@
                 <w:tab w:val="left" w:pos="2840"/>
               </w:tabs>
               <w:rPr>
-                <w:rFonts w:ascii="Apple Symbols" w:hAnsi="Apple Symbols" w:cs="Apple Symbols"/>
-                <w:sz w:val="22"/>
-                <w:szCs w:val="22"/>
-                <w:lang w:val="en-US"/>
-              </w:rPr>
-            </w:pPr>
+                <w:rFonts w:ascii="Arial" w:eastAsia="Times New Roman" w:hAnsi="Arial" w:cs="Arial"/>
+                <w:color w:val="222222"/>
+                <w:sz w:val="19"/>
+                <w:szCs w:val="19"/>
+                <w:shd w:val="clear" w:color="auto" w:fill="FFFFFF"/>
+              </w:rPr>
+            </w:pPr>
+            <w:r>
+              <w:rPr>
+                <w:rFonts w:ascii="Arial" w:eastAsia="Times New Roman" w:hAnsi="Arial" w:cs="Arial"/>
+                <w:color w:val="222222"/>
+                <w:sz w:val="19"/>
+                <w:szCs w:val="19"/>
+                <w:shd w:val="clear" w:color="auto" w:fill="FFFFFF"/>
+              </w:rPr>
+              <w:t>As one who has used the approach of wrapping exceptions, I found section RQ1.3 to be very interesting.  While the authors showed that some of these violate best practices, it didn't look like the authors really explained which types of wrappings led to which bug hazards.  From a developer standpoint, one of the things I'd like to learn from this paper is what I should be doing and right now many of the RQs, including RQ1.3, say what the authors say (counts, percentages, etc.) but the text is not very proscriptive.</w:t>
+            </w:r>
+          </w:p>
+          <w:p>
+            <w:pPr>
+              <w:tabs>
+                <w:tab w:val="left" w:pos="2840"/>
+              </w:tabs>
+              <w:rPr>
+                <w:rFonts w:ascii="Arial" w:eastAsia="Times New Roman" w:hAnsi="Arial" w:cs="Arial"/>
+                <w:color w:val="222222"/>
+                <w:sz w:val="19"/>
+                <w:szCs w:val="19"/>
+                <w:shd w:val="clear" w:color="auto" w:fill="FFFFFF"/>
+              </w:rPr>
+            </w:pPr>
+          </w:p>
+          <w:p>
+            <w:pPr>
+              <w:tabs>
+                <w:tab w:val="left" w:pos="2840"/>
+              </w:tabs>
+              <w:rPr>
+                <w:rFonts w:ascii="Arial" w:eastAsia="Times New Roman" w:hAnsi="Arial" w:cs="Arial"/>
+                <w:color w:val="222222"/>
+                <w:sz w:val="19"/>
+                <w:szCs w:val="19"/>
+                <w:shd w:val="clear" w:color="auto" w:fill="FFFFFF"/>
+              </w:rPr>
+            </w:pPr>
+          </w:p>
+          <w:p>
+            <w:pPr>
+              <w:tabs>
+                <w:tab w:val="left" w:pos="2840"/>
+              </w:tabs>
+              <w:rPr>
+                <w:rFonts w:ascii="Apple Symbols" w:hAnsi="Apple Symbols" w:cs="Apple Symbols"/>
+                <w:sz w:val="22"/>
+                <w:szCs w:val="22"/>
+                <w:lang w:val="en-US"/>
+              </w:rPr>
+            </w:pPr>
+            <w:bookmarkStart w:id="0" w:name="_GoBack"/>
+            <w:bookmarkEnd w:id="0"/>
+            <w:r>
+              <w:rPr>
+                <w:rFonts w:ascii="Arial" w:eastAsia="Times New Roman" w:hAnsi="Arial" w:cs="Arial"/>
+                <w:color w:val="222222"/>
+                <w:sz w:val="19"/>
+                <w:szCs w:val="19"/>
+              </w:rPr>
+              <w:br/>
+            </w:r>
           </w:p>
         </w:tc>
         <w:tc>
@@ -2517,7 +2696,7 @@
                 <w:szCs w:val="22"/>
                 <w:lang w:val="en-US"/>
               </w:rPr>
-              <w:t>1</w:t>
+              <w:t>2</w:t>
             </w:r>
           </w:p>
         </w:tc>
@@ -2582,7 +2761,7 @@
                 <w:szCs w:val="22"/>
                 <w:lang w:val="en-US"/>
               </w:rPr>
-              <w:t>1</w:t>
+              <w:t>2</w:t>
             </w:r>
           </w:p>
         </w:tc>
@@ -2647,7 +2826,7 @@
                 <w:szCs w:val="22"/>
                 <w:lang w:val="en-US"/>
               </w:rPr>
-              <w:t>1</w:t>
+              <w:t>2</w:t>
             </w:r>
           </w:p>
         </w:tc>
@@ -6610,6 +6789,7 @@
           <w:color w:val="222222"/>
           <w:sz w:val="19"/>
           <w:szCs w:val="19"/>
+          <w:highlight w:val="yellow"/>
           <w:shd w:val="clear" w:color="auto" w:fill="FFFFFF"/>
         </w:rPr>
         <w:t>While not an actual contribution (since the details of how it works and an actual evaluation of it is not reported), the ExceptionMiner tool that automatically parses and extracts stack traces from bug reports seems like it would be useful in many other contexts as well.  I hope that the authors make this available to others.</w:t>
@@ -6638,6 +6818,7 @@
           <w:color w:val="222222"/>
           <w:sz w:val="19"/>
           <w:szCs w:val="19"/>
+          <w:highlight w:val="yellow"/>
           <w:shd w:val="clear" w:color="auto" w:fill="FFFFFF"/>
         </w:rPr>
         <w:t>The authors state that their tool automatically filters out directories that contain the source code of libraries.  While I commend the authors for doing this and I think it improves the validity of the findings, how exactly is this done?  Do they have their own tool or somebody else's.  Is there a citation that should be here?</w:t>

</xml_diff>